<commit_message>
Update social media content and assets
</commit_message>
<xml_diff>
--- a/output/BambinO_Baby_Opera_caption.docx
+++ b/output/BambinO_Baby_Opera_caption.docx
@@ -4,25 +4,25 @@
   <w:body>
     <w:p>
       <w:r>
-        <w:t>This beautiful baby‑centered opera—based on a tender tale of a mother bird and chick—creates an immersive sensory world full of bright colors, gentle melodies, and interactive play designed for infants.</w:t>
+        <w:t>A delightful sensory experience, BambinO invites babies and caregivers into a cozy immersive opera: a charming mother-bird narrative filled with engaging colors, sounds, and opportunities for little ones to chirp and play through their imagination—all in a safe, age-appropriate setting.</w:t>
         <w:br/>
         <w:br/>
-        <w:t>📍 Location: Topanga Library</w:t>
+        <w:t>📍 Location: Child Development Institute, Canoga Park</w:t>
         <w:br/>
-        <w:t>122 N. Topanga Canyon Blvd, Topanga, CA 90290</w:t>
+        <w:t>7260 Owensmouth Ave, Canoga Park, CA 91303</w:t>
         <w:br/>
-        <w:t>📅 Date: 2025‑06‑13</w:t>
+        <w:t>📅 Date: 2025‑06‑20</w:t>
         <w:br/>
-        <w:t>🕘 Time: 11:00 AM</w:t>
+        <w:t>🕘 Time: 10 AM &amp; 2 PM</w:t>
         <w:br/>
         <w:t>💰 Tickets: Free</w:t>
         <w:br/>
-        <w:t>👶 Age Requirement: Babies 6–18 months</w:t>
+        <w:t>👶 Age Requirement: Ages 6–18 mo</w:t>
         <w:br/>
         <w:t>🔗 More info: https://laopera.org/community-learning/performances-events-for-all-ages/bambino</w:t>
         <w:br/>
         <w:br/>
-        <w:t>#BambinO #BabyOpera #InteractiveMusic #FreeEvent #LAOperaConnects #InfantImagination #ParentChild #MusicalPlay #LibraryEvent #ShitToDoWithKids #shittodowithkids #stdwkids #familyactivities #kidslosangeles</w:t>
+        <w:t>#babies #infantopera #interactive #earlymusic #laopera #freeevent #westvalley #canogapark #bambino #ShitToDoWithKids #shittodowithkids #stdwkids #familyactivities #kidslosangeles</w:t>
       </w:r>
     </w:p>
     <w:sectPr>

</xml_diff>